<commit_message>
finalized and turned in DS Lab 01
</commit_message>
<xml_diff>
--- a/SHSU_Spring_2018/Data_Structures_3319/Labs/Cover Sheet Template.docx
+++ b/SHSU_Spring_2018/Data_Structures_3319/Labs/Cover Sheet Template.docx
@@ -90,7 +90,7 @@
           <w:sz w:val="72"/>
           <w:szCs w:val="72"/>
         </w:rPr>
-        <w:t>Lab 01</w:t>
+        <w:t>Lab 02</w:t>
       </w:r>
     </w:p>
     <w:p>
@@ -106,7 +106,7 @@
           <w:sz w:val="72"/>
           <w:szCs w:val="72"/>
         </w:rPr>
-        <w:t>B</w:t>
+        <w:t>C</w:t>
       </w:r>
       <w:bookmarkStart w:id="0" w:name="_GoBack"/>
       <w:bookmarkEnd w:id="0"/>
@@ -122,9 +122,6 @@
       <w:pPr>
         <w:jc w:val="center"/>
       </w:pPr>
-      <w:r>
-        <w:t>Attempt 2</w:t>
-      </w:r>
     </w:p>
     <w:sectPr>
       <w:pgSz w:w="12240" w:h="15840"/>

</xml_diff>